<commit_message>
Added Cryptocraft project, telephone contact button, and updated resume.
</commit_message>
<xml_diff>
--- a/src/components/assets/alexander-gibson-resume-2022.docx
+++ b/src/components/assets/alexander-gibson-resume-2022.docx
@@ -167,7 +167,7 @@
           <w:szCs w:val="21"/>
           <w:rtl w:val="0"/>
         </w:rPr>
-        <w:t xml:space="preserve">I am a full-stack developer with a certificate in full-stack web development from the UC Berkeley Extension and have a strong history of software quality assurance success. I have worn many hats in my previous roles as a software quality assurance analyst and have participated in nearly every step of the software development process. I am looking for new and exciting challenges and hope to be a key member of your team!</w:t>
+        <w:t xml:space="preserve">Full-stack developer with a certificate in full-stack web development from the UC Berkeley Extension and has a strong history of software quality assurance success. Has worn many hats in previous roles as a software quality assurance analyst and has participated in nearly every step of the software development process. Looking for new and exciting challenges and hopes to be a key member of your team!</w:t>
       </w:r>
       <w:r>
         <w:rPr>
@@ -234,7 +234,7 @@
           <w:szCs w:val="21"/>
           <w:rtl w:val="0"/>
         </w:rPr>
-        <w:t xml:space="preserve">JavaScript (React.js, jQuery, Node.js, Express.js, Handlebars.js)  |  HTML  |  CSS (Bootstrap, Materialize)</w:t>
+        <w:t xml:space="preserve">JavaScript (React.js, jQuery, Node.js, Express.js, Handlebars.js)  |  HTML  |  CSS (Bootstrap, Materialize, Material UI)</w:t>
       </w:r>
     </w:p>
     <w:p>
@@ -299,8 +299,8 @@
         <w:ind w:left="-630" w:right="-630" w:firstLine="0"/>
         <w:rPr>
           <w:rFonts w:ascii="Calibri" w:cs="Calibri" w:eastAsia="Calibri" w:hAnsi="Calibri"/>
-          <w:sz w:val="21"/>
-          <w:szCs w:val="21"/>
+          <w:sz w:val="20"/>
+          <w:szCs w:val="20"/>
         </w:rPr>
       </w:pPr>
       <w:r>
@@ -319,126 +319,361 @@
           <w:b w:val="1"/>
           <w:rtl w:val="0"/>
         </w:rPr>
-        <w:t xml:space="preserve">| </w:t>
+        <w:t xml:space="preserve">| Live Site: </w:t>
       </w:r>
       <w:hyperlink r:id="rId9">
         <w:r>
           <w:rPr>
             <w:rFonts w:ascii="Calibri" w:cs="Calibri" w:eastAsia="Calibri" w:hAnsi="Calibri"/>
             <w:color w:val="1155cc"/>
-            <w:sz w:val="21"/>
-            <w:szCs w:val="21"/>
+            <w:sz w:val="20"/>
+            <w:szCs w:val="20"/>
             <w:u w:val="single"/>
             <w:rtl w:val="0"/>
           </w:rPr>
-          <w:t xml:space="preserve">https://github.com/mushymane/moonbase/</w:t>
+          <w:t xml:space="preserve">https://guarded-chamber-67294.herokuapp.com/</w:t>
         </w:r>
       </w:hyperlink>
       <w:r>
         <w:rPr>
-          <w:rtl w:val="0"/>
-        </w:rPr>
-      </w:r>
-    </w:p>
-    <w:p>
-      <w:pPr>
-        <w:ind w:left="-630" w:right="-630" w:firstLine="0"/>
-        <w:rPr>
-          <w:rFonts w:ascii="Calibri" w:cs="Calibri" w:eastAsia="Calibri" w:hAnsi="Calibri"/>
-          <w:sz w:val="21"/>
-          <w:szCs w:val="21"/>
-        </w:rPr>
-      </w:pPr>
-      <w:r>
-        <w:rPr>
-          <w:rFonts w:ascii="Calibri" w:cs="Calibri" w:eastAsia="Calibri" w:hAnsi="Calibri"/>
-          <w:sz w:val="21"/>
-          <w:szCs w:val="21"/>
-          <w:rtl w:val="0"/>
-        </w:rPr>
-        <w:t xml:space="preserve">- Moonbase is a dedicated investment chat forum with integrated market data to provide investors a one-stop-shop for talking about and viewing stocks. Users can browse and create posts, comment, “hype up” posts, and see trending and individual stock data all from within the Moonbase website.  </w:t>
-      </w:r>
-    </w:p>
-    <w:p>
-      <w:pPr>
-        <w:ind w:left="-630" w:right="-630" w:firstLine="0"/>
-        <w:rPr>
-          <w:rFonts w:ascii="Calibri" w:cs="Calibri" w:eastAsia="Calibri" w:hAnsi="Calibri"/>
-          <w:sz w:val="21"/>
-          <w:szCs w:val="21"/>
-        </w:rPr>
-      </w:pPr>
-      <w:r>
-        <w:rPr>
-          <w:rFonts w:ascii="Calibri" w:cs="Calibri" w:eastAsia="Calibri" w:hAnsi="Calibri"/>
-          <w:sz w:val="21"/>
-          <w:szCs w:val="21"/>
-          <w:rtl w:val="0"/>
-        </w:rPr>
-        <w:t xml:space="preserve">- Technologies used: JavaScript, Node.js, Express.js, MySQL, Handlebars.js, CSS, Bootstrap, Axios, Cheerio Web Scraper API, and Finnhub API.</w:t>
-      </w:r>
-    </w:p>
-    <w:p>
-      <w:pPr>
-        <w:ind w:left="-630" w:right="-630" w:firstLine="0"/>
-        <w:rPr>
-          <w:rFonts w:ascii="Calibri" w:cs="Calibri" w:eastAsia="Calibri" w:hAnsi="Calibri"/>
-          <w:sz w:val="16"/>
-          <w:szCs w:val="16"/>
-        </w:rPr>
-      </w:pPr>
-      <w:r>
-        <w:rPr>
-          <w:rtl w:val="0"/>
-        </w:rPr>
-      </w:r>
-    </w:p>
-    <w:p>
-      <w:pPr>
-        <w:ind w:left="-630" w:right="-630" w:firstLine="0"/>
-        <w:rPr>
-          <w:rFonts w:ascii="Calibri" w:cs="Calibri" w:eastAsia="Calibri" w:hAnsi="Calibri"/>
-          <w:sz w:val="21"/>
-          <w:szCs w:val="21"/>
-        </w:rPr>
-      </w:pPr>
-      <w:r>
-        <w:rPr>
-          <w:rFonts w:ascii="Calibri" w:cs="Calibri" w:eastAsia="Calibri" w:hAnsi="Calibri"/>
-          <w:b w:val="1"/>
-          <w:sz w:val="24"/>
-          <w:szCs w:val="24"/>
-          <w:rtl w:val="0"/>
-        </w:rPr>
-        <w:t xml:space="preserve">The 3D Art Gallery </w:t>
-      </w:r>
-      <w:r>
-        <w:rPr>
-          <w:rFonts w:ascii="Calibri" w:cs="Calibri" w:eastAsia="Calibri" w:hAnsi="Calibri"/>
-          <w:b w:val="1"/>
-          <w:sz w:val="23"/>
-          <w:szCs w:val="23"/>
-          <w:rtl w:val="0"/>
-        </w:rPr>
-        <w:t xml:space="preserve">|</w:t>
-      </w:r>
-      <w:r>
-        <w:rPr>
-          <w:rFonts w:ascii="Calibri" w:cs="Calibri" w:eastAsia="Calibri" w:hAnsi="Calibri"/>
-          <w:b w:val="1"/>
-          <w:sz w:val="21"/>
-          <w:szCs w:val="21"/>
-          <w:rtl w:val="0"/>
-        </w:rPr>
-        <w:t xml:space="preserve"> </w:t>
+          <w:rFonts w:ascii="Calibri" w:cs="Calibri" w:eastAsia="Calibri" w:hAnsi="Calibri"/>
+          <w:sz w:val="21"/>
+          <w:szCs w:val="21"/>
+          <w:rtl w:val="0"/>
+        </w:rPr>
+        <w:t xml:space="preserve">  </w:t>
+      </w:r>
+      <w:r>
+        <w:rPr>
+          <w:rFonts w:ascii="Calibri" w:cs="Calibri" w:eastAsia="Calibri" w:hAnsi="Calibri"/>
+          <w:b w:val="1"/>
+          <w:sz w:val="21"/>
+          <w:szCs w:val="21"/>
+          <w:rtl w:val="0"/>
+        </w:rPr>
+        <w:t xml:space="preserve">Repo</w:t>
+      </w:r>
+      <w:r>
+        <w:rPr>
+          <w:rFonts w:ascii="Calibri" w:cs="Calibri" w:eastAsia="Calibri" w:hAnsi="Calibri"/>
+          <w:sz w:val="21"/>
+          <w:szCs w:val="21"/>
+          <w:rtl w:val="0"/>
+        </w:rPr>
+        <w:t xml:space="preserve">: </w:t>
       </w:r>
       <w:hyperlink r:id="rId10">
         <w:r>
           <w:rPr>
             <w:rFonts w:ascii="Calibri" w:cs="Calibri" w:eastAsia="Calibri" w:hAnsi="Calibri"/>
             <w:color w:val="1155cc"/>
-            <w:sz w:val="21"/>
-            <w:szCs w:val="21"/>
+            <w:sz w:val="20"/>
+            <w:szCs w:val="20"/>
+            <w:u w:val="single"/>
+            <w:rtl w:val="0"/>
+          </w:rPr>
+          <w:t xml:space="preserve">https://github.com/mushymane/moonbase</w:t>
+        </w:r>
+      </w:hyperlink>
+      <w:r>
+        <w:rPr>
+          <w:rtl w:val="0"/>
+        </w:rPr>
+      </w:r>
+    </w:p>
+    <w:p>
+      <w:pPr>
+        <w:ind w:left="-630" w:right="-630" w:firstLine="0"/>
+        <w:rPr>
+          <w:rFonts w:ascii="Calibri" w:cs="Calibri" w:eastAsia="Calibri" w:hAnsi="Calibri"/>
+          <w:sz w:val="21"/>
+          <w:szCs w:val="21"/>
+        </w:rPr>
+      </w:pPr>
+      <w:r>
+        <w:rPr>
+          <w:rFonts w:ascii="Calibri" w:cs="Calibri" w:eastAsia="Calibri" w:hAnsi="Calibri"/>
+          <w:sz w:val="21"/>
+          <w:szCs w:val="21"/>
+          <w:rtl w:val="0"/>
+        </w:rPr>
+        <w:t xml:space="preserve">- Moonbase is a dedicated investment chat forum with integrated market data to provide investors a one-stop-shop for talking about and viewing stocks. Users can browse and create posts, comment, “hype up” posts, and see trending and individual stock data all from within the Moonbase website.  </w:t>
+      </w:r>
+    </w:p>
+    <w:p>
+      <w:pPr>
+        <w:ind w:left="-630" w:right="-630" w:firstLine="0"/>
+        <w:rPr>
+          <w:rFonts w:ascii="Calibri" w:cs="Calibri" w:eastAsia="Calibri" w:hAnsi="Calibri"/>
+          <w:sz w:val="21"/>
+          <w:szCs w:val="21"/>
+        </w:rPr>
+      </w:pPr>
+      <w:r>
+        <w:rPr>
+          <w:rFonts w:ascii="Calibri" w:cs="Calibri" w:eastAsia="Calibri" w:hAnsi="Calibri"/>
+          <w:sz w:val="21"/>
+          <w:szCs w:val="21"/>
+          <w:rtl w:val="0"/>
+        </w:rPr>
+        <w:t xml:space="preserve">- Technologies used: JavaScript, Node.js, Express.js, MySQL, Handlebars.js, CSS, Bootstrap, Axios, Cheerio Web Scraper API, and Finnhub API.</w:t>
+      </w:r>
+    </w:p>
+    <w:p>
+      <w:pPr>
+        <w:ind w:left="-630" w:right="-630" w:firstLine="0"/>
+        <w:rPr>
+          <w:rFonts w:ascii="Calibri" w:cs="Calibri" w:eastAsia="Calibri" w:hAnsi="Calibri"/>
+          <w:sz w:val="16"/>
+          <w:szCs w:val="16"/>
+        </w:rPr>
+      </w:pPr>
+      <w:r>
+        <w:rPr>
+          <w:rtl w:val="0"/>
+        </w:rPr>
+      </w:r>
+    </w:p>
+    <w:p>
+      <w:pPr>
+        <w:ind w:left="-630" w:right="-630" w:firstLine="0"/>
+        <w:rPr>
+          <w:rFonts w:ascii="Calibri" w:cs="Calibri" w:eastAsia="Calibri" w:hAnsi="Calibri"/>
+          <w:sz w:val="20"/>
+          <w:szCs w:val="20"/>
+        </w:rPr>
+      </w:pPr>
+      <w:r>
+        <w:rPr>
+          <w:rFonts w:ascii="Calibri" w:cs="Calibri" w:eastAsia="Calibri" w:hAnsi="Calibri"/>
+          <w:b w:val="1"/>
+          <w:sz w:val="24"/>
+          <w:szCs w:val="24"/>
+          <w:rtl w:val="0"/>
+        </w:rPr>
+        <w:t xml:space="preserve">Cryptocraft </w:t>
+      </w:r>
+      <w:r>
+        <w:rPr>
+          <w:rFonts w:ascii="Calibri" w:cs="Calibri" w:eastAsia="Calibri" w:hAnsi="Calibri"/>
+          <w:b w:val="1"/>
+          <w:sz w:val="23"/>
+          <w:szCs w:val="23"/>
+          <w:rtl w:val="0"/>
+        </w:rPr>
+        <w:t xml:space="preserve">|</w:t>
+      </w:r>
+      <w:r>
+        <w:rPr>
+          <w:rFonts w:ascii="Calibri" w:cs="Calibri" w:eastAsia="Calibri" w:hAnsi="Calibri"/>
+          <w:b w:val="1"/>
+          <w:sz w:val="21"/>
+          <w:szCs w:val="21"/>
+          <w:rtl w:val="0"/>
+        </w:rPr>
+        <w:t xml:space="preserve"> </w:t>
+      </w:r>
+      <w:r>
+        <w:rPr>
+          <w:rFonts w:ascii="Calibri" w:cs="Calibri" w:eastAsia="Calibri" w:hAnsi="Calibri"/>
+          <w:b w:val="1"/>
+          <w:rtl w:val="0"/>
+        </w:rPr>
+        <w:t xml:space="preserve"> Live Site: </w:t>
+      </w:r>
+      <w:r>
+        <w:rPr>
+          <w:rFonts w:ascii="Calibri" w:cs="Calibri" w:eastAsia="Calibri" w:hAnsi="Calibri"/>
+          <w:b w:val="1"/>
+          <w:sz w:val="21"/>
+          <w:szCs w:val="21"/>
+          <w:rtl w:val="0"/>
+        </w:rPr>
+        <w:t xml:space="preserve"> </w:t>
+      </w:r>
+      <w:hyperlink r:id="rId11">
+        <w:r>
+          <w:rPr>
+            <w:rFonts w:ascii="Calibri" w:cs="Calibri" w:eastAsia="Calibri" w:hAnsi="Calibri"/>
+            <w:color w:val="1155cc"/>
+            <w:sz w:val="20"/>
+            <w:szCs w:val="20"/>
+            <w:u w:val="single"/>
+            <w:rtl w:val="0"/>
+          </w:rPr>
+          <w:t xml:space="preserve">https://crypto-craft.herokuapp.com/</w:t>
+        </w:r>
+      </w:hyperlink>
+      <w:r>
+        <w:rPr>
+          <w:rFonts w:ascii="Calibri" w:cs="Calibri" w:eastAsia="Calibri" w:hAnsi="Calibri"/>
+          <w:sz w:val="20"/>
+          <w:szCs w:val="20"/>
+          <w:rtl w:val="0"/>
+        </w:rPr>
+        <w:t xml:space="preserve"> </w:t>
+      </w:r>
+      <w:r>
+        <w:rPr>
+          <w:rFonts w:ascii="Calibri" w:cs="Calibri" w:eastAsia="Calibri" w:hAnsi="Calibri"/>
+          <w:sz w:val="21"/>
+          <w:szCs w:val="21"/>
+          <w:rtl w:val="0"/>
+        </w:rPr>
+        <w:t xml:space="preserve"> </w:t>
+      </w:r>
+      <w:r>
+        <w:rPr>
+          <w:rFonts w:ascii="Calibri" w:cs="Calibri" w:eastAsia="Calibri" w:hAnsi="Calibri"/>
+          <w:b w:val="1"/>
+          <w:sz w:val="21"/>
+          <w:szCs w:val="21"/>
+          <w:rtl w:val="0"/>
+        </w:rPr>
+        <w:t xml:space="preserve">Repo</w:t>
+      </w:r>
+      <w:r>
+        <w:rPr>
+          <w:rFonts w:ascii="Calibri" w:cs="Calibri" w:eastAsia="Calibri" w:hAnsi="Calibri"/>
+          <w:sz w:val="21"/>
+          <w:szCs w:val="21"/>
+          <w:rtl w:val="0"/>
+        </w:rPr>
+        <w:t xml:space="preserve">: </w:t>
+      </w:r>
+      <w:hyperlink r:id="rId12">
+        <w:r>
+          <w:rPr>
+            <w:rFonts w:ascii="Calibri" w:cs="Calibri" w:eastAsia="Calibri" w:hAnsi="Calibri"/>
+            <w:color w:val="1155cc"/>
+            <w:sz w:val="20"/>
+            <w:szCs w:val="20"/>
+            <w:u w:val="single"/>
+            <w:rtl w:val="0"/>
+          </w:rPr>
+          <w:t xml:space="preserve">https://github.com/gulpinhenry/cryptocraft</w:t>
+        </w:r>
+      </w:hyperlink>
+      <w:r>
+        <w:rPr>
+          <w:rtl w:val="0"/>
+        </w:rPr>
+      </w:r>
+    </w:p>
+    <w:p>
+      <w:pPr>
+        <w:ind w:left="-630" w:right="-630" w:firstLine="0"/>
+        <w:rPr>
+          <w:rFonts w:ascii="Calibri" w:cs="Calibri" w:eastAsia="Calibri" w:hAnsi="Calibri"/>
+          <w:sz w:val="21"/>
+          <w:szCs w:val="21"/>
+        </w:rPr>
+      </w:pPr>
+      <w:r>
+        <w:rPr>
+          <w:rFonts w:ascii="Calibri" w:cs="Calibri" w:eastAsia="Calibri" w:hAnsi="Calibri"/>
+          <w:sz w:val="21"/>
+          <w:szCs w:val="21"/>
+          <w:rtl w:val="0"/>
+        </w:rPr>
+        <w:t xml:space="preserve">- Cryptocraft is a cryptocurrency investing simulation and a great risk-free way for anyone to explore investing in crypto. Each user receives $1,000,000 in fake money to buy, sell, and experiment with over 125 different cryptos.</w:t>
+      </w:r>
+    </w:p>
+    <w:p>
+      <w:pPr>
+        <w:ind w:left="-630" w:right="-630" w:firstLine="0"/>
+        <w:rPr>
+          <w:rFonts w:ascii="Calibri" w:cs="Calibri" w:eastAsia="Calibri" w:hAnsi="Calibri"/>
+          <w:sz w:val="16"/>
+          <w:szCs w:val="16"/>
+        </w:rPr>
+      </w:pPr>
+      <w:r>
+        <w:rPr>
+          <w:rFonts w:ascii="Calibri" w:cs="Calibri" w:eastAsia="Calibri" w:hAnsi="Calibri"/>
+          <w:sz w:val="21"/>
+          <w:szCs w:val="21"/>
+          <w:rtl w:val="0"/>
+        </w:rPr>
+        <w:t xml:space="preserve">- Technologies used: React, JavaScript, CSS, Material UI, Node.js, Express.js, MongoDB, Mongoose.js, GraphQL, Chart.js, Axios, CryptoWatch Market API.</w:t>
+      </w:r>
+      <w:r>
+        <w:rPr>
+          <w:rtl w:val="0"/>
+        </w:rPr>
+      </w:r>
+    </w:p>
+    <w:p>
+      <w:pPr>
+        <w:ind w:left="-630" w:right="-630" w:firstLine="0"/>
+        <w:rPr>
+          <w:rFonts w:ascii="Calibri" w:cs="Calibri" w:eastAsia="Calibri" w:hAnsi="Calibri"/>
+          <w:sz w:val="16"/>
+          <w:szCs w:val="16"/>
+        </w:rPr>
+      </w:pPr>
+      <w:r>
+        <w:rPr>
+          <w:rtl w:val="0"/>
+        </w:rPr>
+      </w:r>
+    </w:p>
+    <w:p>
+      <w:pPr>
+        <w:ind w:left="-630" w:right="-630" w:firstLine="0"/>
+        <w:rPr>
+          <w:rFonts w:ascii="Calibri" w:cs="Calibri" w:eastAsia="Calibri" w:hAnsi="Calibri"/>
+          <w:sz w:val="19"/>
+          <w:szCs w:val="19"/>
+        </w:rPr>
+      </w:pPr>
+      <w:r>
+        <w:rPr>
+          <w:rFonts w:ascii="Calibri" w:cs="Calibri" w:eastAsia="Calibri" w:hAnsi="Calibri"/>
+          <w:b w:val="1"/>
+          <w:sz w:val="24"/>
+          <w:szCs w:val="24"/>
+          <w:rtl w:val="0"/>
+        </w:rPr>
+        <w:t xml:space="preserve">The 3D Art Gallery </w:t>
+      </w:r>
+      <w:r>
+        <w:rPr>
+          <w:rFonts w:ascii="Calibri" w:cs="Calibri" w:eastAsia="Calibri" w:hAnsi="Calibri"/>
+          <w:b w:val="1"/>
+          <w:sz w:val="23"/>
+          <w:szCs w:val="23"/>
+          <w:rtl w:val="0"/>
+        </w:rPr>
+        <w:t xml:space="preserve">|</w:t>
+      </w:r>
+      <w:r>
+        <w:rPr>
+          <w:rFonts w:ascii="Calibri" w:cs="Calibri" w:eastAsia="Calibri" w:hAnsi="Calibri"/>
+          <w:b w:val="1"/>
+          <w:sz w:val="20"/>
+          <w:szCs w:val="20"/>
+          <w:rtl w:val="0"/>
+        </w:rPr>
+        <w:t xml:space="preserve"> Live Site: </w:t>
+      </w:r>
+      <w:r>
+        <w:rPr>
+          <w:rFonts w:ascii="Calibri" w:cs="Calibri" w:eastAsia="Calibri" w:hAnsi="Calibri"/>
+          <w:b w:val="1"/>
+          <w:sz w:val="19"/>
+          <w:szCs w:val="19"/>
+          <w:rtl w:val="0"/>
+        </w:rPr>
+        <w:t xml:space="preserve"> </w:t>
+      </w:r>
+      <w:hyperlink r:id="rId13">
+        <w:r>
+          <w:rPr>
+            <w:rFonts w:ascii="Calibri" w:cs="Calibri" w:eastAsia="Calibri" w:hAnsi="Calibri"/>
+            <w:color w:val="1155cc"/>
+            <w:sz w:val="19"/>
+            <w:szCs w:val="19"/>
             <w:u w:val="single"/>
             <w:rtl w:val="0"/>
           </w:rPr>
@@ -447,113 +682,52 @@
       </w:hyperlink>
       <w:r>
         <w:rPr>
-          <w:rtl w:val="0"/>
-        </w:rPr>
-      </w:r>
-    </w:p>
-    <w:p>
-      <w:pPr>
-        <w:ind w:left="-630" w:right="-630" w:firstLine="0"/>
-        <w:rPr>
-          <w:rFonts w:ascii="Calibri" w:cs="Calibri" w:eastAsia="Calibri" w:hAnsi="Calibri"/>
-          <w:sz w:val="21"/>
-          <w:szCs w:val="21"/>
-        </w:rPr>
-      </w:pPr>
-      <w:r>
-        <w:rPr>
-          <w:rFonts w:ascii="Calibri" w:cs="Calibri" w:eastAsia="Calibri" w:hAnsi="Calibri"/>
-          <w:sz w:val="21"/>
-          <w:szCs w:val="21"/>
-          <w:rtl w:val="0"/>
-        </w:rPr>
-        <w:t xml:space="preserve">- The 3D Art Gallery project aims to improve upon the virtual museum experience by allowing users to interact and get up close to paintings in a 3D space. Users can grab, manipulate, zoom in, zoom out, and see how light reflects off the layers and cracks on a piece of art.</w:t>
-      </w:r>
-    </w:p>
-    <w:p>
-      <w:pPr>
-        <w:ind w:left="-630" w:right="-630" w:firstLine="0"/>
-        <w:rPr>
-          <w:rFonts w:ascii="Calibri" w:cs="Calibri" w:eastAsia="Calibri" w:hAnsi="Calibri"/>
-          <w:sz w:val="21"/>
-          <w:szCs w:val="21"/>
-        </w:rPr>
-      </w:pPr>
-      <w:r>
-        <w:rPr>
-          <w:rFonts w:ascii="Calibri" w:cs="Calibri" w:eastAsia="Calibri" w:hAnsi="Calibri"/>
-          <w:sz w:val="21"/>
-          <w:szCs w:val="21"/>
-          <w:rtl w:val="0"/>
-        </w:rPr>
-        <w:t xml:space="preserve">- Technologies used: JavaScript, jQuery, three.js, HTML, CSS, Materialize, Rijksmuseum API, MET API, and QR Code Generator API.</w:t>
-      </w:r>
-    </w:p>
-    <w:p>
-      <w:pPr>
-        <w:ind w:left="-630" w:right="-630" w:firstLine="0"/>
-        <w:rPr>
-          <w:rFonts w:ascii="Calibri" w:cs="Calibri" w:eastAsia="Calibri" w:hAnsi="Calibri"/>
-          <w:sz w:val="16"/>
-          <w:szCs w:val="16"/>
-        </w:rPr>
-      </w:pPr>
-      <w:r>
-        <w:rPr>
-          <w:rtl w:val="0"/>
-        </w:rPr>
-      </w:r>
-    </w:p>
-    <w:p>
-      <w:pPr>
-        <w:ind w:left="-630" w:right="-630" w:firstLine="0"/>
-        <w:rPr>
-          <w:rFonts w:ascii="Calibri" w:cs="Calibri" w:eastAsia="Calibri" w:hAnsi="Calibri"/>
-          <w:sz w:val="21"/>
-          <w:szCs w:val="21"/>
-        </w:rPr>
-      </w:pPr>
-      <w:r>
-        <w:rPr>
-          <w:rFonts w:ascii="Calibri" w:cs="Calibri" w:eastAsia="Calibri" w:hAnsi="Calibri"/>
-          <w:b w:val="1"/>
-          <w:sz w:val="24"/>
-          <w:szCs w:val="24"/>
-          <w:rtl w:val="0"/>
-        </w:rPr>
-        <w:t xml:space="preserve">Fitness Tracker </w:t>
-      </w:r>
-      <w:r>
-        <w:rPr>
-          <w:rFonts w:ascii="Calibri" w:cs="Calibri" w:eastAsia="Calibri" w:hAnsi="Calibri"/>
-          <w:b w:val="1"/>
-          <w:sz w:val="23"/>
-          <w:szCs w:val="23"/>
-          <w:rtl w:val="0"/>
-        </w:rPr>
-        <w:t xml:space="preserve">|</w:t>
-      </w:r>
-      <w:r>
-        <w:rPr>
-          <w:rFonts w:ascii="Calibri" w:cs="Calibri" w:eastAsia="Calibri" w:hAnsi="Calibri"/>
-          <w:b w:val="1"/>
-          <w:sz w:val="21"/>
-          <w:szCs w:val="21"/>
+          <w:rFonts w:ascii="Calibri" w:cs="Calibri" w:eastAsia="Calibri" w:hAnsi="Calibri"/>
+          <w:sz w:val="19"/>
+          <w:szCs w:val="19"/>
           <w:rtl w:val="0"/>
         </w:rPr>
         <w:t xml:space="preserve"> </w:t>
       </w:r>
-      <w:hyperlink r:id="rId11">
+      <w:r>
+        <w:rPr>
+          <w:rFonts w:ascii="Calibri" w:cs="Calibri" w:eastAsia="Calibri" w:hAnsi="Calibri"/>
+          <w:sz w:val="20"/>
+          <w:szCs w:val="20"/>
+          <w:rtl w:val="0"/>
+        </w:rPr>
+        <w:t xml:space="preserve"> </w:t>
+      </w:r>
+      <w:r>
+        <w:rPr>
+          <w:rFonts w:ascii="Calibri" w:cs="Calibri" w:eastAsia="Calibri" w:hAnsi="Calibri"/>
+          <w:b w:val="1"/>
+          <w:sz w:val="20"/>
+          <w:szCs w:val="20"/>
+          <w:rtl w:val="0"/>
+        </w:rPr>
+        <w:t xml:space="preserve">Repo</w:t>
+      </w:r>
+      <w:r>
+        <w:rPr>
+          <w:rFonts w:ascii="Calibri" w:cs="Calibri" w:eastAsia="Calibri" w:hAnsi="Calibri"/>
+          <w:sz w:val="20"/>
+          <w:szCs w:val="20"/>
+          <w:rtl w:val="0"/>
+        </w:rPr>
+        <w:t xml:space="preserve">: </w:t>
+      </w:r>
+      <w:hyperlink r:id="rId14">
         <w:r>
           <w:rPr>
             <w:rFonts w:ascii="Calibri" w:cs="Calibri" w:eastAsia="Calibri" w:hAnsi="Calibri"/>
             <w:color w:val="1155cc"/>
-            <w:sz w:val="21"/>
-            <w:szCs w:val="21"/>
+            <w:sz w:val="19"/>
+            <w:szCs w:val="19"/>
             <w:u w:val="single"/>
             <w:rtl w:val="0"/>
           </w:rPr>
-          <w:t xml:space="preserve">https://ancient-scrubland-94310.herokuapp.com/</w:t>
+          <w:t xml:space="preserve">https://github.com/argibson02/3d-gallery-walk</w:t>
         </w:r>
       </w:hyperlink>
       <w:r>
@@ -578,26 +752,26 @@
           <w:szCs w:val="21"/>
           <w:rtl w:val="0"/>
         </w:rPr>
-        <w:t xml:space="preserve">- This is a fitness tracker webapp where users can track both cardio and weight workouts, chart workout trends in the Workout Stats Dashboard, and see cumulative totals for weight lifted, distance run, and exercise durations.</w:t>
-      </w:r>
-    </w:p>
-    <w:p>
-      <w:pPr>
-        <w:ind w:left="-630" w:right="-630" w:firstLine="0"/>
-        <w:rPr>
-          <w:rFonts w:ascii="Calibri" w:cs="Calibri" w:eastAsia="Calibri" w:hAnsi="Calibri"/>
-          <w:sz w:val="21"/>
-          <w:szCs w:val="21"/>
-        </w:rPr>
-      </w:pPr>
-      <w:r>
-        <w:rPr>
-          <w:rFonts w:ascii="Calibri" w:cs="Calibri" w:eastAsia="Calibri" w:hAnsi="Calibri"/>
-          <w:sz w:val="21"/>
-          <w:szCs w:val="21"/>
-          <w:rtl w:val="0"/>
-        </w:rPr>
-        <w:t xml:space="preserve">- Technologies used: HTML, CSS, JavaScript, Node.js, Express.js, MongoDB, Mongoose.js.</w:t>
+        <w:t xml:space="preserve">- The 3D Art Gallery project aims to improve upon the virtual museum experience by allowing users to interact and get up close to paintings in a 3D space. Users can grab, manipulate, zoom in, zoom out, and see how light reflects off the layers and cracks on a piece of art.</w:t>
+      </w:r>
+    </w:p>
+    <w:p>
+      <w:pPr>
+        <w:ind w:left="-630" w:right="-630" w:firstLine="0"/>
+        <w:rPr>
+          <w:rFonts w:ascii="Calibri" w:cs="Calibri" w:eastAsia="Calibri" w:hAnsi="Calibri"/>
+          <w:sz w:val="21"/>
+          <w:szCs w:val="21"/>
+        </w:rPr>
+      </w:pPr>
+      <w:r>
+        <w:rPr>
+          <w:rFonts w:ascii="Calibri" w:cs="Calibri" w:eastAsia="Calibri" w:hAnsi="Calibri"/>
+          <w:sz w:val="21"/>
+          <w:szCs w:val="21"/>
+          <w:rtl w:val="0"/>
+        </w:rPr>
+        <w:t xml:space="preserve">- Technologies used: JavaScript, jQuery, three.js, HTML, CSS, Materialize, Rijksmuseum API, MET API, and QR Code Generator API.</w:t>
       </w:r>
     </w:p>
     <w:p>
@@ -869,6 +1043,11 @@
         </w:rPr>
         <w:t xml:space="preserve">- Mentored new team members on QA testing practices and processes. Helped them get up to speed and become contributing members of the team. Provided testing and research support to other team members as needed.</w:t>
       </w:r>
+      <w:r>
+        <w:rPr>
+          <w:rtl w:val="0"/>
+        </w:rPr>
+      </w:r>
     </w:p>
     <w:p>
       <w:pPr>
@@ -935,35 +1114,17 @@
         <w:rPr>
           <w:rFonts w:ascii="Helvetica Neue" w:cs="Helvetica Neue" w:eastAsia="Helvetica Neue" w:hAnsi="Helvetica Neue"/>
           <w:b w:val="1"/>
+          <w:sz w:val="20"/>
+          <w:szCs w:val="20"/>
+        </w:rPr>
+      </w:pPr>
+      <w:r>
+        <w:rPr>
+          <w:rFonts w:ascii="Helvetica Neue" w:cs="Helvetica Neue" w:eastAsia="Helvetica Neue" w:hAnsi="Helvetica Neue"/>
+          <w:b w:val="1"/>
           <w:i w:val="1"/>
           <w:sz w:val="24"/>
           <w:szCs w:val="24"/>
-        </w:rPr>
-      </w:pPr>
-      <w:r>
-        <w:rPr>
-          <w:rtl w:val="0"/>
-        </w:rPr>
-      </w:r>
-    </w:p>
-    <w:p>
-      <w:pPr>
-        <w:pageBreakBefore w:val="0"/>
-        <w:ind w:left="-630" w:right="-630" w:firstLine="0"/>
-        <w:rPr>
-          <w:rFonts w:ascii="Helvetica Neue" w:cs="Helvetica Neue" w:eastAsia="Helvetica Neue" w:hAnsi="Helvetica Neue"/>
-          <w:b w:val="1"/>
-          <w:sz w:val="20"/>
-          <w:szCs w:val="20"/>
-        </w:rPr>
-      </w:pPr>
-      <w:r>
-        <w:rPr>
-          <w:rFonts w:ascii="Helvetica Neue" w:cs="Helvetica Neue" w:eastAsia="Helvetica Neue" w:hAnsi="Helvetica Neue"/>
-          <w:b w:val="1"/>
-          <w:i w:val="1"/>
-          <w:sz w:val="24"/>
-          <w:szCs w:val="24"/>
           <w:rtl w:val="0"/>
         </w:rPr>
         <w:t xml:space="preserve">Epic Systems Corporation </w:t>
@@ -1489,7 +1650,16 @@
           <w:szCs w:val="20"/>
           <w:rtl w:val="0"/>
         </w:rPr>
-        <w:t xml:space="preserve">   </w:t>
+        <w:t xml:space="preserve"> </w:t>
+      </w:r>
+      <w:r>
+        <w:rPr>
+          <w:rFonts w:ascii="Helvetica Neue" w:cs="Helvetica Neue" w:eastAsia="Helvetica Neue" w:hAnsi="Helvetica Neue"/>
+          <w:sz w:val="20"/>
+          <w:szCs w:val="20"/>
+          <w:rtl w:val="0"/>
+        </w:rPr>
+        <w:t xml:space="preserve">  </w:t>
       </w:r>
       <w:r>
         <w:rPr>
@@ -1698,7 +1868,16 @@
           <w:szCs w:val="20"/>
           <w:rtl w:val="0"/>
         </w:rPr>
-        <w:t xml:space="preserve">                                                                                                                    </w:t>
+        <w:t xml:space="preserve">                                                                                                               </w:t>
+      </w:r>
+      <w:r>
+        <w:rPr>
+          <w:rFonts w:ascii="Calibri" w:cs="Calibri" w:eastAsia="Calibri" w:hAnsi="Calibri"/>
+          <w:sz w:val="20"/>
+          <w:szCs w:val="20"/>
+          <w:rtl w:val="0"/>
+        </w:rPr>
+        <w:t xml:space="preserve">     </w:t>
       </w:r>
       <w:r>
         <w:rPr>
@@ -1710,6 +1889,11 @@
         </w:rPr>
         <w:t xml:space="preserve">  Sep. 2012 – Aug. 2016</w:t>
       </w:r>
+      <w:r>
+        <w:rPr>
+          <w:rtl w:val="0"/>
+        </w:rPr>
+      </w:r>
     </w:p>
     <w:p>
       <w:pPr>
@@ -1802,8 +1986,8 @@
       </w:r>
     </w:p>
     <w:sectPr>
-      <w:headerReference r:id="rId12" w:type="default"/>
-      <w:footerReference r:id="rId13" w:type="default"/>
+      <w:headerReference r:id="rId15" w:type="default"/>
+      <w:footerReference r:id="rId16" w:type="default"/>
       <w:pgSz w:h="15840" w:w="12240" w:orient="portrait"/>
       <w:pgMar w:bottom="720" w:top="0" w:left="1440" w:right="1440" w:header="144" w:footer="144"/>
       <w:pgNumType w:start="1"/>

</xml_diff>

<commit_message>
Updated Resume. Deleted some unused assets/
</commit_message>
<xml_diff>
--- a/src/components/assets/alexander-gibson-resume-2022.docx
+++ b/src/components/assets/alexander-gibson-resume-2022.docx
@@ -24,6 +24,11 @@
         </w:rPr>
         <w:t xml:space="preserve">Alexander Gibson</w:t>
       </w:r>
+      <w:r>
+        <w:rPr>
+          <w:rtl w:val="0"/>
+        </w:rPr>
+      </w:r>
     </w:p>
     <w:p>
       <w:pPr>
@@ -32,26 +37,26 @@
         <w:jc w:val="center"/>
         <w:rPr>
           <w:rFonts w:ascii="Helvetica Neue" w:cs="Helvetica Neue" w:eastAsia="Helvetica Neue" w:hAnsi="Helvetica Neue"/>
-          <w:sz w:val="21"/>
-          <w:szCs w:val="21"/>
-        </w:rPr>
-      </w:pPr>
-      <w:r>
-        <w:rPr>
-          <w:rFonts w:ascii="Helvetica Neue" w:cs="Helvetica Neue" w:eastAsia="Helvetica Neue" w:hAnsi="Helvetica Neue"/>
-          <w:sz w:val="21"/>
-          <w:szCs w:val="21"/>
+          <w:sz w:val="20"/>
+          <w:szCs w:val="20"/>
+        </w:rPr>
+      </w:pPr>
+      <w:r>
+        <w:rPr>
+          <w:rFonts w:ascii="Helvetica Neue" w:cs="Helvetica Neue" w:eastAsia="Helvetica Neue" w:hAnsi="Helvetica Neue"/>
+          <w:sz w:val="20"/>
+          <w:szCs w:val="20"/>
           <w:rtl w:val="0"/>
         </w:rPr>
         <w:t xml:space="preserve">Madison, WI 53715  |  </w:t>
       </w:r>
-      <w:hyperlink r:id="rId6">
+      <w:hyperlink r:id="rId7">
         <w:r>
           <w:rPr>
             <w:rFonts w:ascii="Helvetica Neue" w:cs="Helvetica Neue" w:eastAsia="Helvetica Neue" w:hAnsi="Helvetica Neue"/>
             <w:color w:val="1155cc"/>
-            <w:sz w:val="21"/>
-            <w:szCs w:val="21"/>
+            <w:sz w:val="20"/>
+            <w:szCs w:val="20"/>
             <w:u w:val="single"/>
             <w:rtl w:val="0"/>
           </w:rPr>
@@ -61,8 +66,8 @@
       <w:r>
         <w:rPr>
           <w:rFonts w:ascii="Helvetica Neue" w:cs="Helvetica Neue" w:eastAsia="Helvetica Neue" w:hAnsi="Helvetica Neue"/>
-          <w:sz w:val="21"/>
-          <w:szCs w:val="21"/>
+          <w:sz w:val="20"/>
+          <w:szCs w:val="20"/>
           <w:rtl w:val="0"/>
         </w:rPr>
         <w:t xml:space="preserve">  |  +1 920 573 1067</w:t>
@@ -75,26 +80,26 @@
         <w:jc w:val="center"/>
         <w:rPr>
           <w:rFonts w:ascii="Helvetica Neue" w:cs="Helvetica Neue" w:eastAsia="Helvetica Neue" w:hAnsi="Helvetica Neue"/>
-          <w:sz w:val="21"/>
-          <w:szCs w:val="21"/>
-        </w:rPr>
-      </w:pPr>
-      <w:r>
-        <w:rPr>
-          <w:rFonts w:ascii="Helvetica Neue" w:cs="Helvetica Neue" w:eastAsia="Helvetica Neue" w:hAnsi="Helvetica Neue"/>
-          <w:sz w:val="21"/>
-          <w:szCs w:val="21"/>
-          <w:rtl w:val="0"/>
-        </w:rPr>
-        <w:t xml:space="preserve">GitHub: </w:t>
-      </w:r>
-      <w:hyperlink r:id="rId7">
+          <w:sz w:val="20"/>
+          <w:szCs w:val="20"/>
+        </w:rPr>
+      </w:pPr>
+      <w:r>
+        <w:rPr>
+          <w:rFonts w:ascii="Helvetica Neue" w:cs="Helvetica Neue" w:eastAsia="Helvetica Neue" w:hAnsi="Helvetica Neue"/>
+          <w:sz w:val="20"/>
+          <w:szCs w:val="20"/>
+          <w:rtl w:val="0"/>
+        </w:rPr>
+        <w:t xml:space="preserve">LinkedIn: https://www.linkedin.com/in/alexander-r-gibson/  GitHub: </w:t>
+      </w:r>
+      <w:hyperlink r:id="rId8">
         <w:r>
           <w:rPr>
             <w:rFonts w:ascii="Helvetica Neue" w:cs="Helvetica Neue" w:eastAsia="Helvetica Neue" w:hAnsi="Helvetica Neue"/>
             <w:color w:val="1155cc"/>
-            <w:sz w:val="21"/>
-            <w:szCs w:val="21"/>
+            <w:sz w:val="20"/>
+            <w:szCs w:val="20"/>
             <w:u w:val="single"/>
             <w:rtl w:val="0"/>
           </w:rPr>
@@ -103,20 +108,37 @@
       </w:hyperlink>
       <w:r>
         <w:rPr>
-          <w:rFonts w:ascii="Helvetica Neue" w:cs="Helvetica Neue" w:eastAsia="Helvetica Neue" w:hAnsi="Helvetica Neue"/>
-          <w:sz w:val="21"/>
-          <w:szCs w:val="21"/>
-          <w:rtl w:val="0"/>
-        </w:rPr>
-        <w:t xml:space="preserve">  |  Portfolio: </w:t>
-      </w:r>
-      <w:hyperlink r:id="rId8">
+          <w:rtl w:val="0"/>
+        </w:rPr>
+      </w:r>
+    </w:p>
+    <w:p>
+      <w:pPr>
+        <w:pageBreakBefore w:val="0"/>
+        <w:ind w:left="-630" w:right="-720" w:firstLine="0"/>
+        <w:jc w:val="center"/>
+        <w:rPr>
+          <w:rFonts w:ascii="Helvetica Neue" w:cs="Helvetica Neue" w:eastAsia="Helvetica Neue" w:hAnsi="Helvetica Neue"/>
+          <w:sz w:val="20"/>
+          <w:szCs w:val="20"/>
+        </w:rPr>
+      </w:pPr>
+      <w:r>
+        <w:rPr>
+          <w:rFonts w:ascii="Helvetica Neue" w:cs="Helvetica Neue" w:eastAsia="Helvetica Neue" w:hAnsi="Helvetica Neue"/>
+          <w:sz w:val="20"/>
+          <w:szCs w:val="20"/>
+          <w:rtl w:val="0"/>
+        </w:rPr>
+        <w:t xml:space="preserve">Portfolio: </w:t>
+      </w:r>
+      <w:hyperlink r:id="rId9">
         <w:r>
           <w:rPr>
             <w:rFonts w:ascii="Helvetica Neue" w:cs="Helvetica Neue" w:eastAsia="Helvetica Neue" w:hAnsi="Helvetica Neue"/>
             <w:color w:val="1155cc"/>
-            <w:sz w:val="21"/>
-            <w:szCs w:val="21"/>
+            <w:sz w:val="20"/>
+            <w:szCs w:val="20"/>
             <w:u w:val="single"/>
             <w:rtl w:val="0"/>
           </w:rPr>
@@ -160,6 +182,7 @@
           <w:szCs w:val="21"/>
         </w:rPr>
       </w:pPr>
+      <w:commentRangeStart w:id="0"/>
       <w:r>
         <w:rPr>
           <w:rFonts w:ascii="Calibri" w:cs="Calibri" w:eastAsia="Calibri" w:hAnsi="Calibri"/>
@@ -168,6 +191,10 @@
           <w:rtl w:val="0"/>
         </w:rPr>
         <w:t xml:space="preserve">Full-stack developer with a certificate in full-stack web development from the UC Berkeley Extension and has a strong history of software quality assurance success. Has worn many hats in previous roles as a software quality assurance analyst and has participated in nearly every step of the software development process. Looking for new and exciting challenges and hopes to be a key member of your team!</w:t>
+      </w:r>
+      <w:commentRangeEnd w:id="0"/>
+      <w:r>
+        <w:commentReference w:id="0"/>
       </w:r>
       <w:r>
         <w:rPr>
@@ -186,6 +213,7 @@
           <w:u w:val="single"/>
         </w:rPr>
       </w:pPr>
+      <w:commentRangeStart w:id="1"/>
       <w:r>
         <w:rPr>
           <w:rtl w:val="0"/>
@@ -212,6 +240,10 @@
         </w:rPr>
         <w:t xml:space="preserve">Technical Skills</w:t>
       </w:r>
+      <w:commentRangeEnd w:id="1"/>
+      <w:r>
+        <w:commentReference w:id="1"/>
+      </w:r>
       <w:r>
         <w:rPr>
           <w:rtl w:val="0"/>
@@ -253,7 +285,7 @@
           <w:szCs w:val="21"/>
           <w:rtl w:val="0"/>
         </w:rPr>
-        <w:t xml:space="preserve">SQL (MySQL, SQL Server, Oracle)  |  NoSQL (MongoDB)  |  RESTful APIs  |  GraphQL</w:t>
+        <w:t xml:space="preserve">SQL (MySQL, SQL Server, Oracle)  |  NoSQL (MongoDB)  |  RESTful APIs  |  GraphQL  |  AWS</w:t>
       </w:r>
     </w:p>
     <w:p>
@@ -303,6 +335,7 @@
           <w:szCs w:val="20"/>
         </w:rPr>
       </w:pPr>
+      <w:commentRangeStart w:id="2"/>
       <w:r>
         <w:rPr>
           <w:rFonts w:ascii="Calibri" w:cs="Calibri" w:eastAsia="Calibri" w:hAnsi="Calibri"/>
@@ -321,7 +354,7 @@
         </w:rPr>
         <w:t xml:space="preserve">| Live Site: </w:t>
       </w:r>
-      <w:hyperlink r:id="rId9">
+      <w:hyperlink r:id="rId10">
         <w:r>
           <w:rPr>
             <w:rFonts w:ascii="Calibri" w:cs="Calibri" w:eastAsia="Calibri" w:hAnsi="Calibri"/>
@@ -362,7 +395,7 @@
         </w:rPr>
         <w:t xml:space="preserve">: </w:t>
       </w:r>
-      <w:hyperlink r:id="rId10">
+      <w:hyperlink r:id="rId11">
         <w:r>
           <w:rPr>
             <w:rFonts w:ascii="Calibri" w:cs="Calibri" w:eastAsia="Calibri" w:hAnsi="Calibri"/>
@@ -375,6 +408,10 @@
           <w:t xml:space="preserve">https://github.com/mushymane/moonbase</w:t>
         </w:r>
       </w:hyperlink>
+      <w:commentRangeEnd w:id="2"/>
+      <w:r>
+        <w:commentReference w:id="2"/>
+      </w:r>
       <w:r>
         <w:rPr>
           <w:rtl w:val="0"/>
@@ -491,7 +528,7 @@
         </w:rPr>
         <w:t xml:space="preserve"> </w:t>
       </w:r>
-      <w:hyperlink r:id="rId11">
+      <w:hyperlink r:id="rId12">
         <w:r>
           <w:rPr>
             <w:rFonts w:ascii="Calibri" w:cs="Calibri" w:eastAsia="Calibri" w:hAnsi="Calibri"/>
@@ -541,7 +578,7 @@
         </w:rPr>
         <w:t xml:space="preserve">: </w:t>
       </w:r>
-      <w:hyperlink r:id="rId12">
+      <w:hyperlink r:id="rId13">
         <w:r>
           <w:rPr>
             <w:rFonts w:ascii="Calibri" w:cs="Calibri" w:eastAsia="Calibri" w:hAnsi="Calibri"/>
@@ -667,7 +704,7 @@
         </w:rPr>
         <w:t xml:space="preserve"> </w:t>
       </w:r>
-      <w:hyperlink r:id="rId13">
+      <w:hyperlink r:id="rId14">
         <w:r>
           <w:rPr>
             <w:rFonts w:ascii="Calibri" w:cs="Calibri" w:eastAsia="Calibri" w:hAnsi="Calibri"/>
@@ -717,7 +754,7 @@
         </w:rPr>
         <w:t xml:space="preserve">: </w:t>
       </w:r>
-      <w:hyperlink r:id="rId14">
+      <w:hyperlink r:id="rId15">
         <w:r>
           <w:rPr>
             <w:rFonts w:ascii="Calibri" w:cs="Calibri" w:eastAsia="Calibri" w:hAnsi="Calibri"/>
@@ -799,6 +836,7 @@
           <w:u w:val="single"/>
         </w:rPr>
       </w:pPr>
+      <w:commentRangeStart w:id="3"/>
       <w:r>
         <w:rPr>
           <w:rFonts w:ascii="Helvetica Neue" w:cs="Helvetica Neue" w:eastAsia="Helvetica Neue" w:hAnsi="Helvetica Neue"/>
@@ -808,7 +846,22 @@
           <w:u w:val="single"/>
           <w:rtl w:val="0"/>
         </w:rPr>
-        <w:t xml:space="preserve">Professional Experience </w:t>
+        <w:t xml:space="preserve">Professional Experience</w:t>
+      </w:r>
+      <w:commentRangeEnd w:id="3"/>
+      <w:r>
+        <w:commentReference w:id="3"/>
+      </w:r>
+      <w:r>
+        <w:rPr>
+          <w:rFonts w:ascii="Helvetica Neue" w:cs="Helvetica Neue" w:eastAsia="Helvetica Neue" w:hAnsi="Helvetica Neue"/>
+          <w:b w:val="1"/>
+          <w:sz w:val="26"/>
+          <w:szCs w:val="26"/>
+          <w:u w:val="single"/>
+          <w:rtl w:val="0"/>
+        </w:rPr>
+        <w:t xml:space="preserve"> </w:t>
       </w:r>
     </w:p>
     <w:p>
@@ -894,7 +947,15 @@
           <w:b w:val="1"/>
           <w:rtl w:val="0"/>
         </w:rPr>
-        <w:t xml:space="preserve">QA Analyst/Business Systems Analyst</w:t>
+        <w:t xml:space="preserve">Software Quality Assurance</w:t>
+      </w:r>
+      <w:r>
+        <w:rPr>
+          <w:rFonts w:ascii="Calibri" w:cs="Calibri" w:eastAsia="Calibri" w:hAnsi="Calibri"/>
+          <w:b w:val="1"/>
+          <w:rtl w:val="0"/>
+        </w:rPr>
+        <w:t xml:space="preserve"> Analyst</w:t>
       </w:r>
       <w:r>
         <w:rPr>
@@ -914,7 +975,7 @@
           <w:szCs w:val="20"/>
           <w:rtl w:val="0"/>
         </w:rPr>
-        <w:t xml:space="preserve">                                                                                                             </w:t>
+        <w:t xml:space="preserve">                                                                                                                 </w:t>
       </w:r>
       <w:r>
         <w:rPr>
@@ -1437,6 +1498,14 @@
           <w:b w:val="1"/>
           <w:rtl w:val="0"/>
         </w:rPr>
+        <w:t xml:space="preserve">Software </w:t>
+      </w:r>
+      <w:r>
+        <w:rPr>
+          <w:rFonts w:ascii="Calibri" w:cs="Calibri" w:eastAsia="Calibri" w:hAnsi="Calibri"/>
+          <w:b w:val="1"/>
+          <w:rtl w:val="0"/>
+        </w:rPr>
         <w:t xml:space="preserve">Quality Assurance Analyst</w:t>
       </w:r>
       <w:r>
@@ -1455,7 +1524,7 @@
           <w:szCs w:val="20"/>
           <w:rtl w:val="0"/>
         </w:rPr>
-        <w:t xml:space="preserve">                                                                                                                                                Jul. 2019 - Apr. 2020</w:t>
+        <w:t xml:space="preserve">                                                                                                                             Jul. 2019 - Apr. 2020</w:t>
       </w:r>
     </w:p>
     <w:p>
@@ -1877,7 +1946,16 @@
           <w:szCs w:val="20"/>
           <w:rtl w:val="0"/>
         </w:rPr>
-        <w:t xml:space="preserve">     </w:t>
+        <w:t xml:space="preserve">  </w:t>
+      </w:r>
+      <w:r>
+        <w:rPr>
+          <w:rFonts w:ascii="Calibri" w:cs="Calibri" w:eastAsia="Calibri" w:hAnsi="Calibri"/>
+          <w:sz w:val="20"/>
+          <w:szCs w:val="20"/>
+          <w:rtl w:val="0"/>
+        </w:rPr>
+        <w:t xml:space="preserve">   </w:t>
       </w:r>
       <w:r>
         <w:rPr>
@@ -1986,14 +2064,223 @@
       </w:r>
     </w:p>
     <w:sectPr>
-      <w:headerReference r:id="rId15" w:type="default"/>
-      <w:footerReference r:id="rId16" w:type="default"/>
+      <w:headerReference r:id="rId16" w:type="default"/>
+      <w:footerReference r:id="rId17" w:type="default"/>
       <w:pgSz w:h="15840" w:w="12240" w:orient="portrait"/>
       <w:pgMar w:bottom="720" w:top="0" w:left="1440" w:right="1440" w:header="144" w:footer="144"/>
       <w:pgNumType w:start="1"/>
     </w:sectPr>
   </w:body>
 </w:document>
+</file>
+
+<file path=word/comments.xml><?xml version="1.0" encoding="utf-8"?>
+<w:comments xmlns:mc="http://schemas.openxmlformats.org/markup-compatibility/2006" xmlns:o="urn:schemas-microsoft-com:office:office" xmlns:r="http://schemas.openxmlformats.org/officeDocument/2006/relationships" xmlns:m="http://schemas.openxmlformats.org/officeDocument/2006/math" xmlns:v="urn:schemas-microsoft-com:vml" xmlns:wp="http://schemas.openxmlformats.org/drawingml/2006/wordprocessingDrawing" xmlns:w10="urn:schemas-microsoft-com:office:word" xmlns:w="http://schemas.openxmlformats.org/wordprocessingml/2006/main" xmlns:wne="http://schemas.microsoft.com/office/word/2006/wordml" xmlns:sl="http://schemas.openxmlformats.org/schemaLibrary/2006/main" xmlns:a="http://schemas.openxmlformats.org/drawingml/2006/main" xmlns:pic="http://schemas.openxmlformats.org/drawingml/2006/picture" xmlns:c="http://schemas.openxmlformats.org/drawingml/2006/chart" xmlns:lc="http://schemas.openxmlformats.org/drawingml/2006/lockedCanvas" xmlns:dgm="http://schemas.openxmlformats.org/drawingml/2006/diagram" xmlns:wps="http://schemas.microsoft.com/office/word/2010/wordprocessingShape" xmlns:wpg="http://schemas.microsoft.com/office/word/2010/wordprocessingGroup" xmlns:w14="http://schemas.microsoft.com/office/word/2010/wordml" xmlns:w15="http://schemas.microsoft.com/office/word/2012/wordml">
+  <w:comment w:author="Rudy Gonzalez" w:id="0" w:date="2021-12-20T22:44:59Z">
+    <w:p>
+      <w:pPr>
+        <w:keepNext w:val="0"/>
+        <w:keepLines w:val="0"/>
+        <w:pageBreakBefore w:val="0"/>
+        <w:widowControl w:val="0"/>
+        <w:pBdr>
+          <w:top w:space="0" w:sz="0" w:val="nil"/>
+          <w:left w:space="0" w:sz="0" w:val="nil"/>
+          <w:bottom w:space="0" w:sz="0" w:val="nil"/>
+          <w:right w:space="0" w:sz="0" w:val="nil"/>
+          <w:between w:space="0" w:sz="0" w:val="nil"/>
+        </w:pBdr>
+        <w:shd w:fill="auto" w:val="clear"/>
+        <w:spacing w:after="0" w:before="0" w:line="240" w:lineRule="auto"/>
+        <w:ind w:left="0" w:right="0" w:firstLine="0"/>
+        <w:jc w:val="left"/>
+        <w:rPr>
+          <w:rFonts w:ascii="Arial" w:cs="Arial" w:eastAsia="Arial" w:hAnsi="Arial"/>
+          <w:b w:val="0"/>
+          <w:i w:val="0"/>
+          <w:smallCaps w:val="0"/>
+          <w:strike w:val="0"/>
+          <w:color w:val="000000"/>
+          <w:sz w:val="22"/>
+          <w:szCs w:val="22"/>
+          <w:u w:val="none"/>
+          <w:shd w:fill="auto" w:val="clear"/>
+          <w:vertAlign w:val="baseline"/>
+        </w:rPr>
+      </w:pPr>
+      <w:r>
+        <w:rPr>
+          <w:rFonts w:ascii="Arial" w:cs="Arial" w:eastAsia="Arial" w:hAnsi="Arial"/>
+          <w:b w:val="0"/>
+          <w:i w:val="0"/>
+          <w:smallCaps w:val="0"/>
+          <w:strike w:val="0"/>
+          <w:color w:val="000000"/>
+          <w:sz w:val="22"/>
+          <w:szCs w:val="22"/>
+          <w:u w:val="none"/>
+          <w:shd w:fill="auto" w:val="clear"/>
+          <w:vertAlign w:val="baseline"/>
+          <w:rtl w:val="0"/>
+        </w:rPr>
+        <w:t xml:space="preserve">Nice work including a summary to give the employer a background of how you got here!</w:t>
+      </w:r>
+    </w:p>
+  </w:comment>
+  <w:comment w:author="Rudy Gonzalez" w:id="3" w:date="2021-12-20T22:46:07Z">
+    <w:p>
+      <w:pPr>
+        <w:keepNext w:val="0"/>
+        <w:keepLines w:val="0"/>
+        <w:pageBreakBefore w:val="0"/>
+        <w:widowControl w:val="0"/>
+        <w:pBdr>
+          <w:top w:space="0" w:sz="0" w:val="nil"/>
+          <w:left w:space="0" w:sz="0" w:val="nil"/>
+          <w:bottom w:space="0" w:sz="0" w:val="nil"/>
+          <w:right w:space="0" w:sz="0" w:val="nil"/>
+          <w:between w:space="0" w:sz="0" w:val="nil"/>
+        </w:pBdr>
+        <w:shd w:fill="auto" w:val="clear"/>
+        <w:spacing w:after="0" w:before="0" w:line="240" w:lineRule="auto"/>
+        <w:ind w:left="0" w:right="0" w:firstLine="0"/>
+        <w:jc w:val="left"/>
+        <w:rPr>
+          <w:rFonts w:ascii="Arial" w:cs="Arial" w:eastAsia="Arial" w:hAnsi="Arial"/>
+          <w:b w:val="0"/>
+          <w:i w:val="0"/>
+          <w:smallCaps w:val="0"/>
+          <w:strike w:val="0"/>
+          <w:color w:val="000000"/>
+          <w:sz w:val="22"/>
+          <w:szCs w:val="22"/>
+          <w:u w:val="none"/>
+          <w:shd w:fill="auto" w:val="clear"/>
+          <w:vertAlign w:val="baseline"/>
+        </w:rPr>
+      </w:pPr>
+      <w:r>
+        <w:rPr>
+          <w:rFonts w:ascii="Arial" w:cs="Arial" w:eastAsia="Arial" w:hAnsi="Arial"/>
+          <w:b w:val="0"/>
+          <w:i w:val="0"/>
+          <w:smallCaps w:val="0"/>
+          <w:strike w:val="0"/>
+          <w:color w:val="000000"/>
+          <w:sz w:val="22"/>
+          <w:szCs w:val="22"/>
+          <w:u w:val="none"/>
+          <w:shd w:fill="auto" w:val="clear"/>
+          <w:vertAlign w:val="baseline"/>
+          <w:rtl w:val="0"/>
+        </w:rPr>
+        <w:t xml:space="preserve">Nice work highlighting the value you added to your previous employers!</w:t>
+      </w:r>
+    </w:p>
+  </w:comment>
+  <w:comment w:author="Rudy Gonzalez" w:id="2" w:date="2021-12-20T22:45:21Z">
+    <w:p>
+      <w:pPr>
+        <w:keepNext w:val="0"/>
+        <w:keepLines w:val="0"/>
+        <w:pageBreakBefore w:val="0"/>
+        <w:widowControl w:val="0"/>
+        <w:pBdr>
+          <w:top w:space="0" w:sz="0" w:val="nil"/>
+          <w:left w:space="0" w:sz="0" w:val="nil"/>
+          <w:bottom w:space="0" w:sz="0" w:val="nil"/>
+          <w:right w:space="0" w:sz="0" w:val="nil"/>
+          <w:between w:space="0" w:sz="0" w:val="nil"/>
+        </w:pBdr>
+        <w:shd w:fill="auto" w:val="clear"/>
+        <w:spacing w:after="0" w:before="0" w:line="240" w:lineRule="auto"/>
+        <w:ind w:left="0" w:right="0" w:firstLine="0"/>
+        <w:jc w:val="left"/>
+        <w:rPr>
+          <w:rFonts w:ascii="Arial" w:cs="Arial" w:eastAsia="Arial" w:hAnsi="Arial"/>
+          <w:b w:val="0"/>
+          <w:i w:val="0"/>
+          <w:smallCaps w:val="0"/>
+          <w:strike w:val="0"/>
+          <w:color w:val="000000"/>
+          <w:sz w:val="22"/>
+          <w:szCs w:val="22"/>
+          <w:u w:val="none"/>
+          <w:shd w:fill="auto" w:val="clear"/>
+          <w:vertAlign w:val="baseline"/>
+        </w:rPr>
+      </w:pPr>
+      <w:r>
+        <w:rPr>
+          <w:rFonts w:ascii="Arial" w:cs="Arial" w:eastAsia="Arial" w:hAnsi="Arial"/>
+          <w:b w:val="0"/>
+          <w:i w:val="0"/>
+          <w:smallCaps w:val="0"/>
+          <w:strike w:val="0"/>
+          <w:color w:val="000000"/>
+          <w:sz w:val="22"/>
+          <w:szCs w:val="22"/>
+          <w:u w:val="none"/>
+          <w:shd w:fill="auto" w:val="clear"/>
+          <w:vertAlign w:val="baseline"/>
+          <w:rtl w:val="0"/>
+        </w:rPr>
+        <w:t xml:space="preserve">I see you added in both links now! This is good to go! You are allowing the employer to see the full scope of your workings!</w:t>
+      </w:r>
+    </w:p>
+  </w:comment>
+  <w:comment w:author="Rudy Gonzalez" w:id="1" w:date="2021-12-20T22:45:45Z">
+    <w:p>
+      <w:pPr>
+        <w:keepNext w:val="0"/>
+        <w:keepLines w:val="0"/>
+        <w:pageBreakBefore w:val="0"/>
+        <w:widowControl w:val="0"/>
+        <w:pBdr>
+          <w:top w:space="0" w:sz="0" w:val="nil"/>
+          <w:left w:space="0" w:sz="0" w:val="nil"/>
+          <w:bottom w:space="0" w:sz="0" w:val="nil"/>
+          <w:right w:space="0" w:sz="0" w:val="nil"/>
+          <w:between w:space="0" w:sz="0" w:val="nil"/>
+        </w:pBdr>
+        <w:shd w:fill="auto" w:val="clear"/>
+        <w:spacing w:after="0" w:before="0" w:line="240" w:lineRule="auto"/>
+        <w:ind w:left="0" w:right="0" w:firstLine="0"/>
+        <w:jc w:val="left"/>
+        <w:rPr>
+          <w:rFonts w:ascii="Arial" w:cs="Arial" w:eastAsia="Arial" w:hAnsi="Arial"/>
+          <w:b w:val="0"/>
+          <w:i w:val="0"/>
+          <w:smallCaps w:val="0"/>
+          <w:strike w:val="0"/>
+          <w:color w:val="000000"/>
+          <w:sz w:val="22"/>
+          <w:szCs w:val="22"/>
+          <w:u w:val="none"/>
+          <w:shd w:fill="auto" w:val="clear"/>
+          <w:vertAlign w:val="baseline"/>
+        </w:rPr>
+      </w:pPr>
+      <w:r>
+        <w:rPr>
+          <w:rFonts w:ascii="Arial" w:cs="Arial" w:eastAsia="Arial" w:hAnsi="Arial"/>
+          <w:b w:val="0"/>
+          <w:i w:val="0"/>
+          <w:smallCaps w:val="0"/>
+          <w:strike w:val="0"/>
+          <w:color w:val="000000"/>
+          <w:sz w:val="22"/>
+          <w:szCs w:val="22"/>
+          <w:u w:val="none"/>
+          <w:shd w:fill="auto" w:val="clear"/>
+          <w:vertAlign w:val="baseline"/>
+          <w:rtl w:val="0"/>
+        </w:rPr>
+        <w:t xml:space="preserve">Remember to always tailor this section around what the company has listed in the job description to ensure you are matching the keywords they are looking for.</w:t>
+      </w:r>
+    </w:p>
+  </w:comment>
+</w:comments>
 </file>
 
 <file path=word/footer1.xml><?xml version="1.0" encoding="utf-8"?>

</xml_diff>